<commit_message>
Attached the latest version of word summary.
</commit_message>
<xml_diff>
--- a/Daniel_Levenstein_FoodHub_Data_Analysis.docx
+++ b/Daniel_Levenstein_FoodHub_Data_Analysis.docx
@@ -204,7 +204,7 @@
           <w:kern w:val="0"/>
         </w:rPr>
         <w:pict w14:anchorId="7EA91596">
-          <v:rect id="_x0000_i1032" alt="" style="width:468pt;height:.05pt;mso-width-percent:0;mso-height-percent:0;mso-width-percent:0;mso-height-percent:0" o:hralign="center" o:hrstd="t" o:hrnoshade="t" o:hr="t" fillcolor="#bcbec4" stroked="f"/>
+          <v:rect id="_x0000_i1028" alt="" style="width:468pt;height:.05pt;mso-width-percent:0;mso-height-percent:0;mso-width-percent:0;mso-height-percent:0" o:hralign="center" o:hrstd="t" o:hrnoshade="t" o:hr="t" fillcolor="#bcbec4" stroked="f"/>
         </w:pict>
       </w:r>
     </w:p>
@@ -305,7 +305,7 @@
           <w:kern w:val="0"/>
         </w:rPr>
         <w:pict w14:anchorId="37AE169A">
-          <v:rect id="_x0000_i1031" alt="" style="width:468pt;height:.05pt;mso-width-percent:0;mso-height-percent:0;mso-width-percent:0;mso-height-percent:0" o:hralign="center" o:hrstd="t" o:hrnoshade="t" o:hr="t" fillcolor="#bcbec4" stroked="f"/>
+          <v:rect id="_x0000_i1027" alt="" style="width:468pt;height:.05pt;mso-width-percent:0;mso-height-percent:0;mso-width-percent:0;mso-height-percent:0" o:hralign="center" o:hrstd="t" o:hrnoshade="t" o:hr="t" fillcolor="#bcbec4" stroked="f"/>
         </w:pict>
       </w:r>
     </w:p>
@@ -365,422 +365,7 @@
     <w:p>
       <w:pPr>
         <w:spacing w:before="240" w:after="240" w:line="240" w:lineRule="auto"/>
-        <w:rPr>
-          <w:rFonts w:ascii="Helvetica" w:eastAsia="Times New Roman" w:hAnsi="Helvetica" w:cs="Times New Roman"/>
-          <w:color w:val="000000" w:themeColor="text1"/>
-          <w:kern w:val="0"/>
-          <w:sz w:val="20"/>
-          <w:szCs w:val="20"/>
-          <w14:ligatures w14:val="none"/>
-        </w:rPr>
-      </w:pPr>
-      <w:r>
-        <w:rPr>
-          <w:rFonts w:ascii="Helvetica" w:eastAsia="Times New Roman" w:hAnsi="Helvetica" w:cs="Times New Roman"/>
-          <w:b/>
-          <w:bCs/>
-          <w:color w:val="000000" w:themeColor="text1"/>
-          <w:kern w:val="0"/>
-          <w:sz w:val="20"/>
-          <w:szCs w:val="20"/>
-          <w14:ligatures w14:val="none"/>
-        </w:rPr>
-        <w:t>Data Dictionary:</w:t>
-      </w:r>
-    </w:p>
-    <w:p>
-      <w:pPr>
-        <w:numPr>
-          <w:ilvl w:val="0"/>
-          <w:numId w:val="1"/>
-        </w:numPr>
-        <w:spacing w:beforeAutospacing="1" w:after="0" w:afterAutospacing="1" w:line="240" w:lineRule="auto"/>
-        <w:rPr>
-          <w:rFonts w:ascii="Helvetica" w:eastAsia="Times New Roman" w:hAnsi="Helvetica" w:cs="Times New Roman"/>
-          <w:color w:val="000000" w:themeColor="text1"/>
-          <w:kern w:val="0"/>
-          <w:sz w:val="20"/>
-          <w:szCs w:val="20"/>
-          <w14:ligatures w14:val="none"/>
-        </w:rPr>
-      </w:pPr>
-      <w:proofErr w:type="spellStart"/>
-      <w:r>
-        <w:rPr>
-          <w:rFonts w:ascii="Consolas" w:eastAsia="Times New Roman" w:hAnsi="Consolas" w:cs="Consolas"/>
-          <w:color w:val="000000" w:themeColor="text1"/>
-          <w:kern w:val="0"/>
-          <w:sz w:val="18"/>
-          <w:szCs w:val="18"/>
-          <w14:ligatures w14:val="none"/>
-        </w:rPr>
-        <w:t>order_id</w:t>
-      </w:r>
-      <w:proofErr w:type="spellEnd"/>
-      <w:r>
-        <w:rPr>
-          <w:rFonts w:ascii="Helvetica" w:eastAsia="Times New Roman" w:hAnsi="Helvetica" w:cs="Times New Roman"/>
-          <w:color w:val="000000" w:themeColor="text1"/>
-          <w:kern w:val="0"/>
-          <w:sz w:val="20"/>
-          <w:szCs w:val="20"/>
-          <w14:ligatures w14:val="none"/>
-        </w:rPr>
-        <w:t>: Unique ID of the order</w:t>
-      </w:r>
-    </w:p>
-    <w:p>
-      <w:pPr>
-        <w:numPr>
-          <w:ilvl w:val="0"/>
-          <w:numId w:val="1"/>
-        </w:numPr>
-        <w:spacing w:beforeAutospacing="1" w:after="0" w:afterAutospacing="1" w:line="240" w:lineRule="auto"/>
-        <w:rPr>
-          <w:rFonts w:ascii="Helvetica" w:eastAsia="Times New Roman" w:hAnsi="Helvetica" w:cs="Times New Roman"/>
-          <w:color w:val="000000" w:themeColor="text1"/>
-          <w:kern w:val="0"/>
-          <w:sz w:val="20"/>
-          <w:szCs w:val="20"/>
-          <w14:ligatures w14:val="none"/>
-        </w:rPr>
-      </w:pPr>
-      <w:proofErr w:type="spellStart"/>
-      <w:r>
-        <w:rPr>
-          <w:rFonts w:ascii="Consolas" w:eastAsia="Times New Roman" w:hAnsi="Consolas" w:cs="Consolas"/>
-          <w:color w:val="000000" w:themeColor="text1"/>
-          <w:kern w:val="0"/>
-          <w:sz w:val="18"/>
-          <w:szCs w:val="18"/>
-          <w14:ligatures w14:val="none"/>
-        </w:rPr>
-        <w:t>customer_id</w:t>
-      </w:r>
-      <w:proofErr w:type="spellEnd"/>
-      <w:r>
-        <w:rPr>
-          <w:rFonts w:ascii="Helvetica" w:eastAsia="Times New Roman" w:hAnsi="Helvetica" w:cs="Times New Roman"/>
-          <w:color w:val="000000" w:themeColor="text1"/>
-          <w:kern w:val="0"/>
-          <w:sz w:val="20"/>
-          <w:szCs w:val="20"/>
-          <w14:ligatures w14:val="none"/>
-        </w:rPr>
-        <w:t>: ID of the customer</w:t>
-      </w:r>
-    </w:p>
-    <w:p>
-      <w:pPr>
-        <w:numPr>
-          <w:ilvl w:val="0"/>
-          <w:numId w:val="1"/>
-        </w:numPr>
-        <w:spacing w:beforeAutospacing="1" w:after="0" w:afterAutospacing="1" w:line="240" w:lineRule="auto"/>
-        <w:rPr>
-          <w:rFonts w:ascii="Helvetica" w:eastAsia="Times New Roman" w:hAnsi="Helvetica" w:cs="Times New Roman"/>
-          <w:color w:val="000000" w:themeColor="text1"/>
-          <w:kern w:val="0"/>
-          <w:sz w:val="20"/>
-          <w:szCs w:val="20"/>
-          <w14:ligatures w14:val="none"/>
-        </w:rPr>
-      </w:pPr>
-      <w:proofErr w:type="spellStart"/>
-      <w:r>
-        <w:rPr>
-          <w:rFonts w:ascii="Consolas" w:eastAsia="Times New Roman" w:hAnsi="Consolas" w:cs="Consolas"/>
-          <w:color w:val="000000" w:themeColor="text1"/>
-          <w:kern w:val="0"/>
-          <w:sz w:val="18"/>
-          <w:szCs w:val="18"/>
-          <w14:ligatures w14:val="none"/>
-        </w:rPr>
-        <w:t>restaurant_name</w:t>
-      </w:r>
-      <w:proofErr w:type="spellEnd"/>
-      <w:r>
-        <w:rPr>
-          <w:rFonts w:ascii="Helvetica" w:eastAsia="Times New Roman" w:hAnsi="Helvetica" w:cs="Times New Roman"/>
-          <w:color w:val="000000" w:themeColor="text1"/>
-          <w:kern w:val="0"/>
-          <w:sz w:val="20"/>
-          <w:szCs w:val="20"/>
-          <w14:ligatures w14:val="none"/>
-        </w:rPr>
-        <w:t>: Name of the restaurant</w:t>
-      </w:r>
-    </w:p>
-    <w:p>
-      <w:pPr>
-        <w:numPr>
-          <w:ilvl w:val="0"/>
-          <w:numId w:val="1"/>
-        </w:numPr>
-        <w:spacing w:beforeAutospacing="1" w:after="0" w:afterAutospacing="1" w:line="240" w:lineRule="auto"/>
-        <w:rPr>
-          <w:rFonts w:ascii="Helvetica" w:eastAsia="Times New Roman" w:hAnsi="Helvetica" w:cs="Times New Roman"/>
-          <w:color w:val="000000" w:themeColor="text1"/>
-          <w:kern w:val="0"/>
-          <w:sz w:val="20"/>
-          <w:szCs w:val="20"/>
-          <w14:ligatures w14:val="none"/>
-        </w:rPr>
-      </w:pPr>
-      <w:proofErr w:type="spellStart"/>
-      <w:r>
-        <w:rPr>
-          <w:rFonts w:ascii="Consolas" w:eastAsia="Times New Roman" w:hAnsi="Consolas" w:cs="Consolas"/>
-          <w:color w:val="000000" w:themeColor="text1"/>
-          <w:kern w:val="0"/>
-          <w:sz w:val="18"/>
-          <w:szCs w:val="18"/>
-          <w14:ligatures w14:val="none"/>
-        </w:rPr>
-        <w:t>cuisine_type</w:t>
-      </w:r>
-      <w:proofErr w:type="spellEnd"/>
-      <w:r>
-        <w:rPr>
-          <w:rFonts w:ascii="Helvetica" w:eastAsia="Times New Roman" w:hAnsi="Helvetica" w:cs="Times New Roman"/>
-          <w:color w:val="000000" w:themeColor="text1"/>
-          <w:kern w:val="0"/>
-          <w:sz w:val="20"/>
-          <w:szCs w:val="20"/>
-          <w14:ligatures w14:val="none"/>
-        </w:rPr>
-        <w:t>: Cuisine ordered</w:t>
-      </w:r>
-    </w:p>
-    <w:p>
-      <w:pPr>
-        <w:numPr>
-          <w:ilvl w:val="0"/>
-          <w:numId w:val="1"/>
-        </w:numPr>
-        <w:spacing w:beforeAutospacing="1" w:after="0" w:afterAutospacing="1" w:line="240" w:lineRule="auto"/>
-        <w:rPr>
-          <w:rFonts w:ascii="Helvetica" w:eastAsia="Times New Roman" w:hAnsi="Helvetica" w:cs="Times New Roman"/>
-          <w:color w:val="000000" w:themeColor="text1"/>
-          <w:kern w:val="0"/>
-          <w:sz w:val="20"/>
-          <w:szCs w:val="20"/>
-          <w14:ligatures w14:val="none"/>
-        </w:rPr>
-      </w:pPr>
-      <w:proofErr w:type="spellStart"/>
-      <w:r>
-        <w:rPr>
-          <w:rFonts w:ascii="Consolas" w:eastAsia="Times New Roman" w:hAnsi="Consolas" w:cs="Consolas"/>
-          <w:color w:val="000000" w:themeColor="text1"/>
-          <w:kern w:val="0"/>
-          <w:sz w:val="18"/>
-          <w:szCs w:val="18"/>
-          <w14:ligatures w14:val="none"/>
-        </w:rPr>
-        <w:t>cost_of_the_order</w:t>
-      </w:r>
-      <w:proofErr w:type="spellEnd"/>
-      <w:r>
-        <w:rPr>
-          <w:rFonts w:ascii="Helvetica" w:eastAsia="Times New Roman" w:hAnsi="Helvetica" w:cs="Times New Roman"/>
-          <w:color w:val="000000" w:themeColor="text1"/>
-          <w:kern w:val="0"/>
-          <w:sz w:val="20"/>
-          <w:szCs w:val="20"/>
-          <w14:ligatures w14:val="none"/>
-        </w:rPr>
-        <w:t>: Cost in USD</w:t>
-      </w:r>
-    </w:p>
-    <w:p>
-      <w:pPr>
-        <w:numPr>
-          <w:ilvl w:val="0"/>
-          <w:numId w:val="1"/>
-        </w:numPr>
-        <w:spacing w:beforeAutospacing="1" w:after="0" w:afterAutospacing="1" w:line="240" w:lineRule="auto"/>
-        <w:rPr>
-          <w:rFonts w:ascii="Helvetica" w:eastAsia="Times New Roman" w:hAnsi="Helvetica" w:cs="Times New Roman"/>
-          <w:color w:val="000000" w:themeColor="text1"/>
-          <w:kern w:val="0"/>
-          <w:sz w:val="20"/>
-          <w:szCs w:val="20"/>
-          <w14:ligatures w14:val="none"/>
-        </w:rPr>
-      </w:pPr>
-      <w:proofErr w:type="spellStart"/>
-      <w:r>
-        <w:rPr>
-          <w:rFonts w:ascii="Consolas" w:eastAsia="Times New Roman" w:hAnsi="Consolas" w:cs="Consolas"/>
-          <w:color w:val="000000" w:themeColor="text1"/>
-          <w:kern w:val="0"/>
-          <w:sz w:val="18"/>
-          <w:szCs w:val="18"/>
-          <w14:ligatures w14:val="none"/>
-        </w:rPr>
-        <w:t>day_of_the_week</w:t>
-      </w:r>
-      <w:proofErr w:type="spellEnd"/>
-      <w:r>
-        <w:rPr>
-          <w:rFonts w:ascii="Helvetica" w:eastAsia="Times New Roman" w:hAnsi="Helvetica" w:cs="Times New Roman"/>
-          <w:color w:val="000000" w:themeColor="text1"/>
-          <w:kern w:val="0"/>
-          <w:sz w:val="20"/>
-          <w:szCs w:val="20"/>
-          <w14:ligatures w14:val="none"/>
-        </w:rPr>
-        <w:t>: Weekday vs. weekend</w:t>
-      </w:r>
-    </w:p>
-    <w:p>
-      <w:pPr>
-        <w:numPr>
-          <w:ilvl w:val="0"/>
-          <w:numId w:val="1"/>
-        </w:numPr>
-        <w:spacing w:beforeAutospacing="1" w:after="0" w:afterAutospacing="1" w:line="240" w:lineRule="auto"/>
-        <w:rPr>
-          <w:rFonts w:ascii="Helvetica" w:eastAsia="Times New Roman" w:hAnsi="Helvetica" w:cs="Times New Roman"/>
-          <w:color w:val="000000" w:themeColor="text1"/>
-          <w:kern w:val="0"/>
-          <w:sz w:val="20"/>
-          <w:szCs w:val="20"/>
-          <w14:ligatures w14:val="none"/>
-        </w:rPr>
-      </w:pPr>
-      <w:r>
-        <w:rPr>
-          <w:rFonts w:ascii="Consolas" w:eastAsia="Times New Roman" w:hAnsi="Consolas" w:cs="Consolas"/>
-          <w:color w:val="000000" w:themeColor="text1"/>
-          <w:kern w:val="0"/>
-          <w:sz w:val="18"/>
-          <w:szCs w:val="18"/>
-          <w14:ligatures w14:val="none"/>
-        </w:rPr>
-        <w:t>rating</w:t>
-      </w:r>
-      <w:r>
-        <w:rPr>
-          <w:rFonts w:ascii="Helvetica" w:eastAsia="Times New Roman" w:hAnsi="Helvetica" w:cs="Times New Roman"/>
-          <w:color w:val="000000" w:themeColor="text1"/>
-          <w:kern w:val="0"/>
-          <w:sz w:val="20"/>
-          <w:szCs w:val="20"/>
-          <w14:ligatures w14:val="none"/>
-        </w:rPr>
-        <w:t>: Customer rating (out of 5)</w:t>
-      </w:r>
-    </w:p>
-    <w:p>
-      <w:pPr>
-        <w:numPr>
-          <w:ilvl w:val="0"/>
-          <w:numId w:val="1"/>
-        </w:numPr>
-        <w:spacing w:beforeAutospacing="1" w:after="0" w:afterAutospacing="1" w:line="240" w:lineRule="auto"/>
-        <w:rPr>
-          <w:rFonts w:ascii="Helvetica" w:eastAsia="Times New Roman" w:hAnsi="Helvetica" w:cs="Times New Roman"/>
-          <w:color w:val="000000" w:themeColor="text1"/>
-          <w:kern w:val="0"/>
-          <w:sz w:val="20"/>
-          <w:szCs w:val="20"/>
-          <w14:ligatures w14:val="none"/>
-        </w:rPr>
-      </w:pPr>
-      <w:proofErr w:type="spellStart"/>
-      <w:r>
-        <w:rPr>
-          <w:rFonts w:ascii="Consolas" w:eastAsia="Times New Roman" w:hAnsi="Consolas" w:cs="Consolas"/>
-          <w:color w:val="000000" w:themeColor="text1"/>
-          <w:kern w:val="0"/>
-          <w:sz w:val="18"/>
-          <w:szCs w:val="18"/>
-          <w14:ligatures w14:val="none"/>
-        </w:rPr>
-        <w:t>food_preparation_time</w:t>
-      </w:r>
-      <w:proofErr w:type="spellEnd"/>
-      <w:r>
-        <w:rPr>
-          <w:rFonts w:ascii="Helvetica" w:eastAsia="Times New Roman" w:hAnsi="Helvetica" w:cs="Times New Roman"/>
-          <w:color w:val="000000" w:themeColor="text1"/>
-          <w:kern w:val="0"/>
-          <w:sz w:val="20"/>
-          <w:szCs w:val="20"/>
-          <w14:ligatures w14:val="none"/>
-        </w:rPr>
-        <w:t>: Time taken by restaurant (minutes)</w:t>
-      </w:r>
-    </w:p>
-    <w:p>
-      <w:pPr>
-        <w:numPr>
-          <w:ilvl w:val="0"/>
-          <w:numId w:val="1"/>
-        </w:numPr>
-        <w:spacing w:beforeAutospacing="1" w:after="0" w:afterAutospacing="1" w:line="240" w:lineRule="auto"/>
-        <w:rPr>
-          <w:rFonts w:ascii="Helvetica" w:eastAsia="Times New Roman" w:hAnsi="Helvetica" w:cs="Times New Roman"/>
-          <w:color w:val="000000" w:themeColor="text1"/>
-          <w:kern w:val="0"/>
-          <w:sz w:val="20"/>
-          <w:szCs w:val="20"/>
-          <w14:ligatures w14:val="none"/>
-        </w:rPr>
-      </w:pPr>
-      <w:proofErr w:type="spellStart"/>
-      <w:r>
-        <w:rPr>
-          <w:rFonts w:ascii="Consolas" w:eastAsia="Times New Roman" w:hAnsi="Consolas" w:cs="Consolas"/>
-          <w:color w:val="000000" w:themeColor="text1"/>
-          <w:kern w:val="0"/>
-          <w:sz w:val="18"/>
-          <w:szCs w:val="18"/>
-          <w14:ligatures w14:val="none"/>
-        </w:rPr>
-        <w:t>delivery_time</w:t>
-      </w:r>
-      <w:proofErr w:type="spellEnd"/>
-      <w:r>
-        <w:rPr>
-          <w:rFonts w:ascii="Helvetica" w:eastAsia="Times New Roman" w:hAnsi="Helvetica" w:cs="Times New Roman"/>
-          <w:color w:val="000000" w:themeColor="text1"/>
-          <w:kern w:val="0"/>
-          <w:sz w:val="20"/>
-          <w:szCs w:val="20"/>
-          <w14:ligatures w14:val="none"/>
-        </w:rPr>
-        <w:t>: Time taken by delivery person (minutes)</w:t>
-      </w:r>
-    </w:p>
-    <w:p>
-      <w:pPr>
-        <w:spacing w:before="300" w:after="300" w:line="240" w:lineRule="auto"/>
-        <w:rPr>
-          <w:rFonts w:ascii="Helvetica" w:eastAsia="Times New Roman" w:hAnsi="Helvetica" w:cs="Times New Roman"/>
-          <w:color w:val="000000" w:themeColor="text1"/>
-          <w:kern w:val="0"/>
-          <w:sz w:val="20"/>
-          <w:szCs w:val="20"/>
-          <w14:ligatures w14:val="none"/>
-        </w:rPr>
-      </w:pPr>
-      <w:r>
-        <w:rPr>
-          <w:rFonts w:ascii="Times New Roman" w:eastAsia="Times New Roman" w:hAnsi="Times New Roman" w:cs="Times New Roman"/>
-          <w:noProof/>
-          <w:color w:val="000000" w:themeColor="text1"/>
-          <w:kern w:val="0"/>
-        </w:rPr>
-        <w:pict w14:anchorId="2CA5D635">
-          <v:rect id="_x0000_i1030" alt="" style="width:468pt;height:.05pt;mso-width-percent:0;mso-height-percent:0;mso-width-percent:0;mso-height-percent:0" o:hralign="center" o:hrstd="t" o:hrnoshade="t" o:hr="t" fillcolor="#bcbec4" stroked="f"/>
-        </w:pict>
-      </w:r>
-    </w:p>
-    <w:p>
-      <w:pPr>
+        <w:outlineLvl w:val="2"/>
         <w:rPr>
           <w:rFonts w:ascii="Helvetica" w:eastAsia="Times New Roman" w:hAnsi="Helvetica" w:cs="Times New Roman"/>
           <w:b/>
@@ -803,36 +388,6 @@
           <w:szCs w:val="31"/>
           <w14:ligatures w14:val="none"/>
         </w:rPr>
-        <w:br w:type="page"/>
-      </w:r>
-    </w:p>
-    <w:p>
-      <w:pPr>
-        <w:spacing w:before="240" w:after="240" w:line="240" w:lineRule="auto"/>
-        <w:outlineLvl w:val="2"/>
-        <w:rPr>
-          <w:rFonts w:ascii="Helvetica" w:eastAsia="Times New Roman" w:hAnsi="Helvetica" w:cs="Times New Roman"/>
-          <w:b/>
-          <w:bCs/>
-          <w:color w:val="000000" w:themeColor="text1"/>
-          <w:kern w:val="0"/>
-          <w:sz w:val="31"/>
-          <w:szCs w:val="31"/>
-          <w14:ligatures w14:val="none"/>
-        </w:rPr>
-      </w:pPr>
-      <w:r>
-        <w:rPr>
-          <w:rFonts w:ascii="Helvetica" w:eastAsia="Times New Roman" w:hAnsi="Helvetica" w:cs="Times New Roman"/>
-          <w:b/>
-          <w:bCs/>
-          <w:color w:val="000000" w:themeColor="text1"/>
-          <w:kern w:val="0"/>
-          <w:sz w:val="31"/>
-          <w:szCs w:val="31"/>
-          <w14:ligatures w14:val="none"/>
-        </w:rPr>
-        <w:lastRenderedPageBreak/>
         <w:t>Key Findings</w:t>
       </w:r>
     </w:p>
@@ -1213,30 +768,6 @@
     </w:p>
     <w:p>
       <w:pPr>
-        <w:spacing w:before="300" w:after="300" w:line="240" w:lineRule="auto"/>
-        <w:rPr>
-          <w:rFonts w:ascii="Helvetica" w:eastAsia="Times New Roman" w:hAnsi="Helvetica" w:cs="Times New Roman"/>
-          <w:color w:val="000000" w:themeColor="text1"/>
-          <w:kern w:val="0"/>
-          <w:sz w:val="20"/>
-          <w:szCs w:val="20"/>
-          <w14:ligatures w14:val="none"/>
-        </w:rPr>
-      </w:pPr>
-      <w:r>
-        <w:rPr>
-          <w:rFonts w:ascii="Times New Roman" w:eastAsia="Times New Roman" w:hAnsi="Times New Roman" w:cs="Times New Roman"/>
-          <w:noProof/>
-          <w:color w:val="000000" w:themeColor="text1"/>
-          <w:kern w:val="0"/>
-        </w:rPr>
-        <w:pict w14:anchorId="711774EF">
-          <v:rect id="_x0000_i1029" alt="" style="width:468pt;height:.05pt;mso-width-percent:0;mso-height-percent:0;mso-width-percent:0;mso-height-percent:0" o:hralign="center" o:hrstd="t" o:hrnoshade="t" o:hr="t" fillcolor="#bcbec4" stroked="f"/>
-        </w:pict>
-      </w:r>
-    </w:p>
-    <w:p>
-      <w:pPr>
         <w:spacing w:before="240" w:after="240" w:line="240" w:lineRule="auto"/>
         <w:outlineLvl w:val="2"/>
         <w:rPr>
@@ -1261,6 +792,7 @@
           <w:szCs w:val="31"/>
           <w14:ligatures w14:val="none"/>
         </w:rPr>
+        <w:lastRenderedPageBreak/>
         <w:t>Recommendations</w:t>
       </w:r>
     </w:p>
@@ -1625,14 +1157,16 @@
           <w:kern w:val="0"/>
         </w:rPr>
         <w:pict w14:anchorId="2BEDF22E">
-          <v:rect id="_x0000_i1028" alt="" style="width:468pt;height:.05pt;mso-width-percent:0;mso-height-percent:0;mso-width-percent:0;mso-height-percent:0" o:hralign="center" o:hrstd="t" o:hrnoshade="t" o:hr="t" fillcolor="#bcbec4" stroked="f"/>
+          <v:rect id="_x0000_i1026" alt="" style="width:468pt;height:.05pt;mso-width-percent:0;mso-height-percent:0;mso-width-percent:0;mso-height-percent:0" o:hralign="center" o:hrstd="t" o:hrnoshade="t" o:hr="t" fillcolor="#bcbec4" stroked="f"/>
         </w:pict>
       </w:r>
     </w:p>
     <w:p>
       <w:pPr>
-        <w:rPr>
-          <w:rFonts w:ascii="Apple Color Emoji" w:eastAsia="Times New Roman" w:hAnsi="Apple Color Emoji" w:cs="Apple Color Emoji"/>
+        <w:spacing w:before="240" w:after="240" w:line="240" w:lineRule="auto"/>
+        <w:outlineLvl w:val="2"/>
+        <w:rPr>
+          <w:rFonts w:ascii="Helvetica" w:eastAsia="Times New Roman" w:hAnsi="Helvetica" w:cs="Times New Roman"/>
           <w:b/>
           <w:bCs/>
           <w:color w:val="000000" w:themeColor="text1"/>
@@ -1653,7 +1187,20 @@
           <w:szCs w:val="31"/>
           <w14:ligatures w14:val="none"/>
         </w:rPr>
-        <w:br w:type="page"/>
+        <w:t>🏆</w:t>
+      </w:r>
+      <w:r>
+        <w:rPr>
+          <w:rFonts w:ascii="Helvetica" w:eastAsia="Times New Roman" w:hAnsi="Helvetica" w:cs="Times New Roman"/>
+          <w:b/>
+          <w:bCs/>
+          <w:color w:val="000000" w:themeColor="text1"/>
+          <w:kern w:val="0"/>
+          <w:sz w:val="31"/>
+          <w:szCs w:val="31"/>
+          <w14:ligatures w14:val="none"/>
+        </w:rPr>
+        <w:t xml:space="preserve"> Top Restaurants</w:t>
       </w:r>
     </w:p>
     <w:p>
@@ -1673,56 +1220,13 @@
       </w:pPr>
       <w:r>
         <w:rPr>
-          <w:rFonts w:ascii="Apple Color Emoji" w:eastAsia="Times New Roman" w:hAnsi="Apple Color Emoji" w:cs="Apple Color Emoji"/>
-          <w:b/>
-          <w:bCs/>
-          <w:color w:val="000000" w:themeColor="text1"/>
-          <w:kern w:val="0"/>
-          <w:sz w:val="31"/>
-          <w:szCs w:val="31"/>
-          <w14:ligatures w14:val="none"/>
-        </w:rPr>
-        <w:lastRenderedPageBreak/>
-        <w:t>🏆</w:t>
-      </w:r>
-      <w:r>
-        <w:rPr>
-          <w:rFonts w:ascii="Helvetica" w:eastAsia="Times New Roman" w:hAnsi="Helvetica" w:cs="Times New Roman"/>
-          <w:b/>
-          <w:bCs/>
-          <w:color w:val="000000" w:themeColor="text1"/>
-          <w:kern w:val="0"/>
-          <w:sz w:val="31"/>
-          <w:szCs w:val="31"/>
-          <w14:ligatures w14:val="none"/>
-        </w:rPr>
-        <w:t xml:space="preserve"> Top Restaurants</w:t>
-      </w:r>
-    </w:p>
-    <w:p>
-      <w:pPr>
-        <w:spacing w:before="240" w:after="240" w:line="240" w:lineRule="auto"/>
-        <w:outlineLvl w:val="2"/>
-        <w:rPr>
-          <w:rFonts w:ascii="Helvetica" w:eastAsia="Times New Roman" w:hAnsi="Helvetica" w:cs="Times New Roman"/>
-          <w:b/>
-          <w:bCs/>
-          <w:color w:val="000000" w:themeColor="text1"/>
-          <w:kern w:val="0"/>
-          <w:sz w:val="31"/>
-          <w:szCs w:val="31"/>
-          <w14:ligatures w14:val="none"/>
-        </w:rPr>
-      </w:pPr>
-      <w:r>
-        <w:rPr>
           <w:rFonts w:ascii="Times New Roman" w:eastAsia="Times New Roman" w:hAnsi="Times New Roman" w:cs="Times New Roman"/>
           <w:noProof/>
           <w:color w:val="000000" w:themeColor="text1"/>
           <w:kern w:val="0"/>
         </w:rPr>
         <w:pict w14:anchorId="481CE045">
-          <v:rect id="_x0000_i1027" alt="" style="width:468pt;height:.05pt;mso-width-percent:0;mso-height-percent:0;mso-width-percent:0;mso-height-percent:0" o:hralign="center" o:hrstd="t" o:hrnoshade="t" o:hr="t" fillcolor="#bcbec4" stroked="f"/>
+          <v:rect id="_x0000_i1025" alt="" style="width:468pt;height:.05pt;mso-width-percent:0;mso-height-percent:0;mso-width-percent:0;mso-height-percent:0" o:hralign="center" o:hrstd="t" o:hrnoshade="t" o:hr="t" fillcolor="#bcbec4" stroked="f"/>
         </w:pict>
       </w:r>
     </w:p>
@@ -1996,61 +1500,61 @@
     </w:p>
     <w:p>
       <w:pPr>
-        <w:spacing w:before="300" w:after="300" w:line="240" w:lineRule="auto"/>
-        <w:rPr>
-          <w:rFonts w:ascii="Helvetica" w:eastAsia="Times New Roman" w:hAnsi="Helvetica" w:cs="Times New Roman"/>
-          <w:color w:val="000000" w:themeColor="text1"/>
-          <w:kern w:val="0"/>
-          <w:sz w:val="20"/>
-          <w:szCs w:val="20"/>
-          <w14:ligatures w14:val="none"/>
-        </w:rPr>
-      </w:pPr>
-      <w:r>
-        <w:rPr>
-          <w:rFonts w:ascii="Times New Roman" w:eastAsia="Times New Roman" w:hAnsi="Times New Roman" w:cs="Times New Roman"/>
-          <w:noProof/>
-          <w:color w:val="000000" w:themeColor="text1"/>
-          <w:kern w:val="0"/>
-        </w:rPr>
-        <w:pict w14:anchorId="6DC6908E">
-          <v:rect id="_x0000_i1026" alt="" style="width:468pt;height:.05pt;mso-width-percent:0;mso-height-percent:0;mso-width-percent:0;mso-height-percent:0" o:hralign="center" o:hrstd="t" o:hrnoshade="t" o:hr="t" fillcolor="#bcbec4" stroked="f"/>
-        </w:pict>
+        <w:spacing w:before="240" w:after="240" w:line="240" w:lineRule="auto"/>
+        <w:outlineLvl w:val="3"/>
+        <w:rPr>
+          <w:rFonts w:ascii="Helvetica" w:eastAsia="Times New Roman" w:hAnsi="Helvetica" w:cs="Times New Roman"/>
+          <w:b/>
+          <w:bCs/>
+          <w:color w:val="000000" w:themeColor="text1"/>
+          <w:kern w:val="0"/>
+          <w:sz w:val="20"/>
+          <w:szCs w:val="20"/>
+          <w14:ligatures w14:val="none"/>
+        </w:rPr>
+      </w:pPr>
+      <w:r>
+        <w:rPr>
+          <w:rFonts w:ascii="Helvetica" w:eastAsia="Times New Roman" w:hAnsi="Helvetica" w:cs="Times New Roman"/>
+          <w:b/>
+          <w:bCs/>
+          <w:color w:val="000000" w:themeColor="text1"/>
+          <w:kern w:val="0"/>
+          <w:sz w:val="20"/>
+          <w:szCs w:val="20"/>
+          <w14:ligatures w14:val="none"/>
+        </w:rPr>
+        <w:t>T</w:t>
+      </w:r>
+      <w:r>
+        <w:rPr>
+          <w:rFonts w:ascii="Helvetica" w:eastAsia="Times New Roman" w:hAnsi="Helvetica" w:cs="Times New Roman"/>
+          <w:b/>
+          <w:bCs/>
+          <w:color w:val="000000" w:themeColor="text1"/>
+          <w:kern w:val="0"/>
+          <w:sz w:val="20"/>
+          <w:szCs w:val="20"/>
+          <w14:ligatures w14:val="none"/>
+        </w:rPr>
+        <w:t>ools Used</w:t>
+      </w:r>
+      <w:r>
+        <w:rPr>
+          <w:rFonts w:ascii="Helvetica" w:eastAsia="Times New Roman" w:hAnsi="Helvetica" w:cs="Times New Roman"/>
+          <w:b/>
+          <w:bCs/>
+          <w:color w:val="000000" w:themeColor="text1"/>
+          <w:kern w:val="0"/>
+          <w:sz w:val="20"/>
+          <w:szCs w:val="20"/>
+          <w14:ligatures w14:val="none"/>
+        </w:rPr>
+        <w:t>:</w:t>
       </w:r>
     </w:p>
     <w:p>
       <w:pPr>
-        <w:tabs>
-          <w:tab w:val="left" w:pos="916"/>
-          <w:tab w:val="left" w:pos="1832"/>
-          <w:tab w:val="left" w:pos="2748"/>
-          <w:tab w:val="left" w:pos="3664"/>
-          <w:tab w:val="left" w:pos="4580"/>
-          <w:tab w:val="left" w:pos="5496"/>
-          <w:tab w:val="left" w:pos="6412"/>
-          <w:tab w:val="left" w:pos="7328"/>
-          <w:tab w:val="left" w:pos="8244"/>
-          <w:tab w:val="left" w:pos="9160"/>
-          <w:tab w:val="left" w:pos="10076"/>
-          <w:tab w:val="left" w:pos="10992"/>
-          <w:tab w:val="left" w:pos="11908"/>
-          <w:tab w:val="left" w:pos="12824"/>
-          <w:tab w:val="left" w:pos="13740"/>
-          <w:tab w:val="left" w:pos="14656"/>
-        </w:tabs>
-        <w:spacing w:after="0" w:line="240" w:lineRule="auto"/>
-        <w:rPr>
-          <w:rFonts w:ascii="Courier New" w:eastAsia="Times New Roman" w:hAnsi="Courier New" w:cs="Courier New"/>
-          <w:color w:val="BCBEC4"/>
-          <w:kern w:val="0"/>
-          <w:sz w:val="20"/>
-          <w:szCs w:val="20"/>
-          <w14:ligatures w14:val="none"/>
-        </w:rPr>
-      </w:pPr>
-    </w:p>
-    <w:p>
-      <w:pPr>
         <w:spacing w:before="240" w:after="240" w:line="240" w:lineRule="auto"/>
         <w:outlineLvl w:val="3"/>
         <w:rPr>
@@ -2067,59 +1571,6 @@
       <w:r>
         <w:rPr>
           <w:rFonts w:ascii="Helvetica" w:eastAsia="Times New Roman" w:hAnsi="Helvetica" w:cs="Times New Roman"/>
-          <w:b/>
-          <w:bCs/>
-          <w:color w:val="000000" w:themeColor="text1"/>
-          <w:kern w:val="0"/>
-          <w:sz w:val="20"/>
-          <w:szCs w:val="20"/>
-          <w14:ligatures w14:val="none"/>
-        </w:rPr>
-        <w:t>T</w:t>
-      </w:r>
-      <w:r>
-        <w:rPr>
-          <w:rFonts w:ascii="Helvetica" w:eastAsia="Times New Roman" w:hAnsi="Helvetica" w:cs="Times New Roman"/>
-          <w:b/>
-          <w:bCs/>
-          <w:color w:val="000000" w:themeColor="text1"/>
-          <w:kern w:val="0"/>
-          <w:sz w:val="20"/>
-          <w:szCs w:val="20"/>
-          <w14:ligatures w14:val="none"/>
-        </w:rPr>
-        <w:t>ools Used</w:t>
-      </w:r>
-      <w:r>
-        <w:rPr>
-          <w:rFonts w:ascii="Helvetica" w:eastAsia="Times New Roman" w:hAnsi="Helvetica" w:cs="Times New Roman"/>
-          <w:b/>
-          <w:bCs/>
-          <w:color w:val="000000" w:themeColor="text1"/>
-          <w:kern w:val="0"/>
-          <w:sz w:val="20"/>
-          <w:szCs w:val="20"/>
-          <w14:ligatures w14:val="none"/>
-        </w:rPr>
-        <w:t>:</w:t>
-      </w:r>
-    </w:p>
-    <w:p>
-      <w:pPr>
-        <w:spacing w:before="240" w:after="240" w:line="240" w:lineRule="auto"/>
-        <w:outlineLvl w:val="3"/>
-        <w:rPr>
-          <w:rFonts w:ascii="Helvetica" w:eastAsia="Times New Roman" w:hAnsi="Helvetica" w:cs="Times New Roman"/>
-          <w:color w:val="000000" w:themeColor="text1"/>
-          <w:kern w:val="0"/>
-          <w:sz w:val="20"/>
-          <w:szCs w:val="20"/>
-          <w14:ligatures w14:val="none"/>
-        </w:rPr>
-      </w:pPr>
-      <w:r>
-        <w:rPr>
-          <w:rFonts w:ascii="Helvetica" w:eastAsia="Times New Roman" w:hAnsi="Helvetica" w:cs="Times New Roman"/>
           <w:color w:val="000000" w:themeColor="text1"/>
           <w:kern w:val="0"/>
           <w:sz w:val="20"/>
@@ -2211,171 +1662,6 @@
           <w14:ligatures w14:val="none"/>
         </w:rPr>
         <w:br/>
-      </w:r>
-      <w:r>
-        <w:rPr>
-          <w:rFonts w:ascii="Helvetica" w:eastAsia="Times New Roman" w:hAnsi="Helvetica" w:cs="Times New Roman"/>
-          <w:b/>
-          <w:bCs/>
-          <w:color w:val="000000" w:themeColor="text1"/>
-          <w:kern w:val="0"/>
-          <w:sz w:val="20"/>
-          <w:szCs w:val="20"/>
-          <w14:ligatures w14:val="none"/>
-        </w:rPr>
-        <w:br/>
-      </w:r>
-      <w:r>
-        <w:rPr>
-          <w:rFonts w:ascii="Apple Color Emoji" w:eastAsia="Times New Roman" w:hAnsi="Apple Color Emoji" w:cs="Apple Color Emoji"/>
-          <w:b/>
-          <w:bCs/>
-          <w:color w:val="000000" w:themeColor="text1"/>
-          <w:kern w:val="0"/>
-          <w:sz w:val="20"/>
-          <w:szCs w:val="20"/>
-          <w14:ligatures w14:val="none"/>
-        </w:rPr>
-        <w:t>📁</w:t>
-      </w:r>
-      <w:r>
-        <w:rPr>
-          <w:rFonts w:ascii="Helvetica" w:eastAsia="Times New Roman" w:hAnsi="Helvetica" w:cs="Times New Roman"/>
-          <w:b/>
-          <w:bCs/>
-          <w:color w:val="000000" w:themeColor="text1"/>
-          <w:kern w:val="0"/>
-          <w:sz w:val="20"/>
-          <w:szCs w:val="20"/>
-          <w14:ligatures w14:val="none"/>
-        </w:rPr>
-        <w:t xml:space="preserve"> How to Run</w:t>
-      </w:r>
-      <w:r>
-        <w:rPr>
-          <w:rFonts w:ascii="Helvetica" w:eastAsia="Times New Roman" w:hAnsi="Helvetica" w:cs="Times New Roman"/>
-          <w:b/>
-          <w:bCs/>
-          <w:color w:val="000000" w:themeColor="text1"/>
-          <w:kern w:val="0"/>
-          <w:sz w:val="20"/>
-          <w:szCs w:val="20"/>
-          <w14:ligatures w14:val="none"/>
-        </w:rPr>
-        <w:t>:</w:t>
-      </w:r>
-      <w:r>
-        <w:rPr>
-          <w:rFonts w:ascii="Helvetica" w:eastAsia="Times New Roman" w:hAnsi="Helvetica" w:cs="Times New Roman"/>
-          <w:b/>
-          <w:bCs/>
-          <w:color w:val="000000" w:themeColor="text1"/>
-          <w:kern w:val="0"/>
-          <w:sz w:val="20"/>
-          <w:szCs w:val="20"/>
-          <w14:ligatures w14:val="none"/>
-        </w:rPr>
-        <w:br/>
-      </w:r>
-      <w:r>
-        <w:rPr>
-          <w:rFonts w:ascii="Helvetica" w:eastAsia="Times New Roman" w:hAnsi="Helvetica" w:cs="Times New Roman"/>
-          <w:b/>
-          <w:bCs/>
-          <w:color w:val="000000" w:themeColor="text1"/>
-          <w:kern w:val="0"/>
-          <w:sz w:val="20"/>
-          <w:szCs w:val="20"/>
-          <w14:ligatures w14:val="none"/>
-        </w:rPr>
-        <w:br/>
-      </w:r>
-      <w:r>
-        <w:rPr>
-          <w:rFonts w:ascii="Helvetica" w:eastAsia="Times New Roman" w:hAnsi="Helvetica" w:cs="Times New Roman"/>
-          <w:color w:val="000000" w:themeColor="text1"/>
-          <w:kern w:val="0"/>
-          <w:sz w:val="20"/>
-          <w:szCs w:val="20"/>
-          <w14:ligatures w14:val="none"/>
-        </w:rPr>
-        <w:t>1. Clone the repository</w:t>
-      </w:r>
-      <w:r>
-        <w:rPr>
-          <w:rFonts w:ascii="Helvetica" w:eastAsia="Times New Roman" w:hAnsi="Helvetica" w:cs="Times New Roman"/>
-          <w:color w:val="000000" w:themeColor="text1"/>
-          <w:kern w:val="0"/>
-          <w:sz w:val="20"/>
-          <w:szCs w:val="20"/>
-          <w14:ligatures w14:val="none"/>
-        </w:rPr>
-        <w:br/>
-        <w:t xml:space="preserve">2. Open the notebook in </w:t>
-      </w:r>
-      <w:proofErr w:type="spellStart"/>
-      <w:r>
-        <w:rPr>
-          <w:rFonts w:ascii="Helvetica" w:eastAsia="Times New Roman" w:hAnsi="Helvetica" w:cs="Times New Roman"/>
-          <w:color w:val="000000" w:themeColor="text1"/>
-          <w:kern w:val="0"/>
-          <w:sz w:val="20"/>
-          <w:szCs w:val="20"/>
-          <w14:ligatures w14:val="none"/>
-        </w:rPr>
-        <w:t>Jupyter</w:t>
-      </w:r>
-      <w:proofErr w:type="spellEnd"/>
-      <w:r>
-        <w:rPr>
-          <w:rFonts w:ascii="Helvetica" w:eastAsia="Times New Roman" w:hAnsi="Helvetica" w:cs="Times New Roman"/>
-          <w:color w:val="000000" w:themeColor="text1"/>
-          <w:kern w:val="0"/>
-          <w:sz w:val="20"/>
-          <w:szCs w:val="20"/>
-          <w14:ligatures w14:val="none"/>
-        </w:rPr>
-        <w:br/>
-        <w:t>3. Run each cell top-to-bottom</w:t>
-      </w:r>
-      <w:r>
-        <w:rPr>
-          <w:rFonts w:ascii="Helvetica" w:eastAsia="Times New Roman" w:hAnsi="Helvetica" w:cs="Times New Roman"/>
-          <w:color w:val="000000" w:themeColor="text1"/>
-          <w:kern w:val="0"/>
-          <w:sz w:val="20"/>
-          <w:szCs w:val="20"/>
-          <w14:ligatures w14:val="none"/>
-        </w:rPr>
-        <w:br/>
-        <w:t>4. View the included HTML report for a static overview</w:t>
-      </w:r>
-    </w:p>
-    <w:p>
-      <w:pPr>
-        <w:spacing w:before="240" w:after="240" w:line="240" w:lineRule="auto"/>
-        <w:outlineLvl w:val="3"/>
-        <w:rPr>
-          <w:rFonts w:ascii="Helvetica" w:eastAsia="Times New Roman" w:hAnsi="Helvetica" w:cs="Times New Roman"/>
-          <w:b/>
-          <w:bCs/>
-          <w:color w:val="000000" w:themeColor="text1"/>
-          <w:kern w:val="0"/>
-          <w:sz w:val="20"/>
-          <w:szCs w:val="20"/>
-          <w14:ligatures w14:val="none"/>
-        </w:rPr>
-      </w:pPr>
-      <w:r>
-        <w:rPr>
-          <w:rFonts w:ascii="Times New Roman" w:eastAsia="Times New Roman" w:hAnsi="Times New Roman" w:cs="Times New Roman"/>
-          <w:noProof/>
-          <w:color w:val="000000" w:themeColor="text1"/>
-          <w:kern w:val="0"/>
-        </w:rPr>
-        <w:pict w14:anchorId="49C04059">
-          <v:rect id="_x0000_i1025" alt="" style="width:468pt;height:.05pt;mso-width-percent:0;mso-height-percent:0;mso-width-percent:0;mso-height-percent:0" o:hralign="center" o:hrstd="t" o:hrnoshade="t" o:hr="t" fillcolor="#bcbec4" stroked="f"/>
-        </w:pict>
       </w:r>
     </w:p>
     <w:sectPr>

</xml_diff>